<commit_message>
Basic POST communication and encoding
</commit_message>
<xml_diff>
--- a/Documentation.docx
+++ b/Documentation.docx
@@ -467,7 +467,21 @@
           <w:szCs w:val="24"/>
         </w:rPr>
         <w:tab/>
-        <w:t>The base Manifest.json file was created, it contains basic information such as the extension name, the version of the program, a description, browser action (the extension logo and what pops up when it is clicked), and finally the scripts that execute on webpages visited.</w:t>
+        <w:t xml:space="preserve">The base </w:t>
+      </w:r>
+      <w:proofErr w:type="spellStart"/>
+      <w:r>
+        <w:rPr>
+          <w:szCs w:val="24"/>
+        </w:rPr>
+        <w:t>Manifest.json</w:t>
+      </w:r>
+      <w:proofErr w:type="spellEnd"/>
+      <w:r>
+        <w:rPr>
+          <w:szCs w:val="24"/>
+        </w:rPr>
+        <w:t xml:space="preserve"> file was created, it contains basic information such as the extension name, the version of the program, a description, browser action (the extension logo and what pops up when it is clicked), and finally the scripts that execute on webpages visited.</w:t>
       </w:r>
     </w:p>
     <w:p>
@@ -495,7 +509,21 @@
           <w:szCs w:val="24"/>
         </w:rPr>
         <w:tab/>
-        <w:t>The content.js file is the JavaScript that is injected into webpages. I added a basic script that uses “.getElementByTagName” to get all link tags and store them as an HTML collection. I then console.log all the links to display them in the console.</w:t>
+        <w:t>The content.js file is the JavaScript that is injected into webpages. I added a basic script that uses “.</w:t>
+      </w:r>
+      <w:proofErr w:type="spellStart"/>
+      <w:r>
+        <w:rPr>
+          <w:szCs w:val="24"/>
+        </w:rPr>
+        <w:t>getElementByTagName</w:t>
+      </w:r>
+      <w:proofErr w:type="spellEnd"/>
+      <w:r>
+        <w:rPr>
+          <w:szCs w:val="24"/>
+        </w:rPr>
+        <w:t>” to get all link tags and store them as an HTML collection. I then console.log all the links to display them in the console.</w:t>
       </w:r>
     </w:p>
     <w:p>
@@ -514,7 +542,15 @@
     <w:p>
       <w:r>
         <w:tab/>
-        <w:t>The Background File was created, it contains code that should be completed in the background independent of the user or any webpages in the browser. It was initially created as a way to send links back and forth from the extension to the VirusTotal servers. This is accomplished using JavaScript along with an HTML form and the post method.</w:t>
+        <w:t xml:space="preserve">The Background File was created, it contains code that should be completed in the background independent of the user or any webpages in the browser. It was initially created as a way to send links back and forth from the extension to the </w:t>
+      </w:r>
+      <w:proofErr w:type="spellStart"/>
+      <w:r>
+        <w:t>VirusTotal</w:t>
+      </w:r>
+      <w:proofErr w:type="spellEnd"/>
+      <w:r>
+        <w:t xml:space="preserve"> servers. This is accomplished using JavaScript along with an HTML form and the post method.</w:t>
       </w:r>
     </w:p>
     <w:p/>
@@ -556,13 +592,59 @@
     <w:p>
       <w:r>
         <w:tab/>
-        <w:t>The PUT method has successfully placed the strings I give it into the address bar; however, Virus Total does not recognize the URLs I give it. This week I will look deeper into what URLs VirusTotal needs as well as the basic ability for my scripts to communicate with eachother.</w:t>
+        <w:t xml:space="preserve">The PUT method has successfully placed the strings I give it into the address bar; however, Virus Total does not recognize the URLs I give it. This week I will look deeper into what URLs </w:t>
+      </w:r>
+      <w:proofErr w:type="spellStart"/>
+      <w:r>
+        <w:t>VirusTotal</w:t>
+      </w:r>
+      <w:proofErr w:type="spellEnd"/>
+      <w:r>
+        <w:t xml:space="preserve"> needs as well as the basic ability for my scripts to communicate with </w:t>
+      </w:r>
+      <w:proofErr w:type="spellStart"/>
+      <w:r>
+        <w:t>eachother</w:t>
+      </w:r>
+      <w:proofErr w:type="spellEnd"/>
+      <w:r>
+        <w:t>.</w:t>
+      </w:r>
+      <w:r>
+        <w:t xml:space="preserve"> </w:t>
+      </w:r>
+    </w:p>
+    <w:p>
+      <w:r>
+        <w:t>Week of 11/15/2020</w:t>
+      </w:r>
+    </w:p>
+    <w:p>
+      <w:r>
+        <w:tab/>
+        <w:t>I implemented a function to convert URLs to their ascii form for special character. I made sure to include the: and / symbols for URLs in addition to other special characters to include other unforeseen cases. The next step is to begin collecting data from virus total to be analyzed and changed.</w:t>
+      </w:r>
+    </w:p>
+    <w:p>
+      <w:r>
+        <w:t>Week of 11/22/2020</w:t>
+      </w:r>
+    </w:p>
+    <w:p>
+      <w:r>
+        <w:tab/>
+        <w:t xml:space="preserve">The previous function was removed and replaced with the </w:t>
+      </w:r>
+      <w:proofErr w:type="spellStart"/>
+      <w:r>
+        <w:t>encodeURIComponent</w:t>
+      </w:r>
+      <w:proofErr w:type="spellEnd"/>
+      <w:r>
+        <w:t xml:space="preserve"> function. I also began working on analyzing the Virus Total results which lead me to find that Virus Total has implemented an API that allows for quick and easy communication and analysis. I intent to change the current code in order to utilize this API instead of the raw PUT method. </w:t>
       </w:r>
       <w:bookmarkStart w:id="0" w:name="_GoBack"/>
       <w:bookmarkEnd w:id="0"/>
-      <w:r>
-        <w:t xml:space="preserve"> </w:t>
-      </w:r>
     </w:p>
     <w:sectPr>
       <w:pgSz w:w="12240" w:h="15840"/>

</xml_diff>